<commit_message>
added timer for user input also added ctrl + c detect so the server doesnt die when user ctrl + c
</commit_message>
<xml_diff>
--- a/twMailer_StefanWerner/twmailer_ProtokollStefanWerner.docx
+++ b/twMailer_StefanWerner/twmailer_ProtokollStefanWerner.docx
@@ -76,27 +76,14 @@
     </w:p>
     <w:p>
       <w:r>
-        <w:t xml:space="preserve">Path </w:t>
-      </w:r>
-      <w:proofErr w:type="spellStart"/>
-      <w:r>
-        <w:t>im</w:t>
-      </w:r>
-      <w:proofErr w:type="spellEnd"/>
-      <w:r>
-        <w:t xml:space="preserve"> directory:</w:t>
-      </w:r>
-      <w:r>
-        <w:t xml:space="preserve"> /</w:t>
-      </w:r>
-      <w:proofErr w:type="spellStart"/>
-      <w:r>
-        <w:t>twMailer_S</w:t>
+        <w:t>Path im directory:</w:t>
+      </w:r>
+      <w:r>
+        <w:t xml:space="preserve"> /twMailer_S</w:t>
       </w:r>
       <w:r>
         <w:t>tefanWerner</w:t>
       </w:r>
-      <w:proofErr w:type="spellEnd"/>
     </w:p>
     <w:p>
       <w:pPr>
@@ -230,35 +217,7 @@
         <w:rPr>
           <w:lang w:val="de-AT"/>
         </w:rPr>
-        <w:t xml:space="preserve">CLIENT fragt den User nach </w:t>
-      </w:r>
-      <w:proofErr w:type="spellStart"/>
-      <w:r>
-        <w:rPr>
-          <w:lang w:val="de-AT"/>
-        </w:rPr>
-        <w:t>uid</w:t>
-      </w:r>
-      <w:proofErr w:type="spellEnd"/>
-      <w:r>
-        <w:rPr>
-          <w:lang w:val="de-AT"/>
-        </w:rPr>
-        <w:t xml:space="preserve"> und </w:t>
-      </w:r>
-      <w:proofErr w:type="spellStart"/>
-      <w:r>
-        <w:rPr>
-          <w:lang w:val="de-AT"/>
-        </w:rPr>
-        <w:t>password</w:t>
-      </w:r>
-      <w:proofErr w:type="spellEnd"/>
-      <w:r>
-        <w:rPr>
-          <w:lang w:val="de-AT"/>
-        </w:rPr>
-        <w:t>.</w:t>
+        <w:t>CLIENT fragt den User nach uid und password.</w:t>
       </w:r>
     </w:p>
     <w:p>
@@ -300,21 +259,7 @@
         <w:rPr>
           <w:lang w:val="de-AT"/>
         </w:rPr>
-        <w:t xml:space="preserve">INFO </w:t>
-      </w:r>
-      <w:proofErr w:type="spellStart"/>
-      <w:r>
-        <w:rPr>
-          <w:lang w:val="de-AT"/>
-        </w:rPr>
-        <w:t>strings</w:t>
-      </w:r>
-      <w:proofErr w:type="spellEnd"/>
-      <w:r>
-        <w:rPr>
-          <w:lang w:val="de-AT"/>
-        </w:rPr>
-        <w:t xml:space="preserve"> werden benutzt um die länge einer Nachricht sowie die Anzahl der Pakete zu zeigen.</w:t>
+        <w:t>INFO strings werden benutzt um die länge einer Nachricht sowie die Anzahl der Pakete zu zeigen.</w:t>
       </w:r>
     </w:p>
     <w:p>
@@ -332,21 +277,7 @@
         <w:rPr>
           <w:lang w:val="de-AT"/>
         </w:rPr>
-        <w:t xml:space="preserve">Hier ist der angegebene INFO </w:t>
-      </w:r>
-      <w:proofErr w:type="spellStart"/>
-      <w:r>
-        <w:rPr>
-          <w:lang w:val="de-AT"/>
-        </w:rPr>
-        <w:t>string</w:t>
-      </w:r>
-      <w:proofErr w:type="spellEnd"/>
-      <w:r>
-        <w:rPr>
-          <w:lang w:val="de-AT"/>
-        </w:rPr>
-        <w:t xml:space="preserve"> gleich der Username und das Password</w:t>
+        <w:t>Hier ist der angegebene INFO string gleich der Username und das Password</w:t>
       </w:r>
       <w:r>
         <w:rPr>
@@ -370,21 +301,7 @@
         <w:rPr>
           <w:lang w:val="de-AT"/>
         </w:rPr>
-        <w:t>Username\</w:t>
-      </w:r>
-      <w:proofErr w:type="spellStart"/>
-      <w:r>
-        <w:rPr>
-          <w:lang w:val="de-AT"/>
-        </w:rPr>
-        <w:t>nPassword</w:t>
-      </w:r>
-      <w:proofErr w:type="spellEnd"/>
-      <w:r>
-        <w:rPr>
-          <w:lang w:val="de-AT"/>
-        </w:rPr>
-        <w:t>\n</w:t>
+        <w:t>Username\nPassword\n</w:t>
       </w:r>
     </w:p>
     <w:p>
@@ -402,21 +319,7 @@
         <w:rPr>
           <w:lang w:val="de-AT"/>
         </w:rPr>
-        <w:t xml:space="preserve">CLIENT sendet INFO </w:t>
-      </w:r>
-      <w:proofErr w:type="spellStart"/>
-      <w:r>
-        <w:rPr>
-          <w:lang w:val="de-AT"/>
-        </w:rPr>
-        <w:t>string</w:t>
-      </w:r>
-      <w:proofErr w:type="spellEnd"/>
-      <w:r>
-        <w:rPr>
-          <w:lang w:val="de-AT"/>
-        </w:rPr>
-        <w:t xml:space="preserve"> zum SERVER</w:t>
+        <w:t>CLIENT sendet INFO string zum SERVER</w:t>
       </w:r>
       <w:r>
         <w:rPr>
@@ -440,21 +343,7 @@
         <w:rPr>
           <w:lang w:val="de-AT"/>
         </w:rPr>
-        <w:t xml:space="preserve">SERVER </w:t>
-      </w:r>
-      <w:proofErr w:type="spellStart"/>
-      <w:r>
-        <w:rPr>
-          <w:lang w:val="de-AT"/>
-        </w:rPr>
-        <w:t>parsed</w:t>
-      </w:r>
-      <w:proofErr w:type="spellEnd"/>
-      <w:r>
-        <w:rPr>
-          <w:lang w:val="de-AT"/>
-        </w:rPr>
-        <w:t xml:space="preserve"> INFO string</w:t>
+        <w:t>SERVER parsed INFO string</w:t>
       </w:r>
       <w:r>
         <w:rPr>
@@ -478,21 +367,7 @@
         <w:rPr>
           <w:lang w:val="de-AT"/>
         </w:rPr>
-        <w:t xml:space="preserve">SERVER schaut mittels </w:t>
-      </w:r>
-      <w:proofErr w:type="spellStart"/>
-      <w:r>
-        <w:rPr>
-          <w:lang w:val="de-AT"/>
-        </w:rPr>
-        <w:t>ldap</w:t>
-      </w:r>
-      <w:proofErr w:type="spellEnd"/>
-      <w:r>
-        <w:rPr>
-          <w:lang w:val="de-AT"/>
-        </w:rPr>
-        <w:t xml:space="preserve"> ob User Authentik</w:t>
+        <w:t>SERVER schaut mittels ldap ob User Authentik</w:t>
       </w:r>
       <w:r>
         <w:rPr>
@@ -540,16 +415,8 @@
         <w:rPr>
           <w:lang w:val="de-AT"/>
         </w:rPr>
-        <w:t xml:space="preserve">SERVER speichert User ab und öffnet weitere </w:t>
-      </w:r>
-      <w:proofErr w:type="spellStart"/>
-      <w:r>
-        <w:rPr>
-          <w:lang w:val="de-AT"/>
-        </w:rPr>
-        <w:t>optionen</w:t>
-      </w:r>
-      <w:proofErr w:type="spellEnd"/>
+        <w:t>SERVER speichert User ab und öffnet weitere optionen</w:t>
+      </w:r>
       <w:r>
         <w:rPr>
           <w:lang w:val="de-AT"/>
@@ -671,21 +538,7 @@
         <w:rPr>
           <w:lang w:val="de-AT"/>
         </w:rPr>
-        <w:t xml:space="preserve">CLIENT sendet SEND INFO </w:t>
-      </w:r>
-      <w:proofErr w:type="spellStart"/>
-      <w:r>
-        <w:rPr>
-          <w:lang w:val="de-AT"/>
-        </w:rPr>
-        <w:t>string</w:t>
-      </w:r>
-      <w:proofErr w:type="spellEnd"/>
-      <w:r>
-        <w:rPr>
-          <w:lang w:val="de-AT"/>
-        </w:rPr>
-        <w:t xml:space="preserve"> zu Server.</w:t>
+        <w:t>CLIENT sendet SEND INFO string zu Server.</w:t>
       </w:r>
     </w:p>
     <w:p>
@@ -703,49 +556,7 @@
         <w:rPr>
           <w:lang w:val="de-AT"/>
         </w:rPr>
-        <w:t xml:space="preserve">INFO </w:t>
-      </w:r>
-      <w:proofErr w:type="spellStart"/>
-      <w:r>
-        <w:rPr>
-          <w:lang w:val="de-AT"/>
-        </w:rPr>
-        <w:t>string</w:t>
-      </w:r>
-      <w:proofErr w:type="spellEnd"/>
-      <w:r>
-        <w:rPr>
-          <w:lang w:val="de-AT"/>
-        </w:rPr>
-        <w:t xml:space="preserve"> besteht aus </w:t>
-      </w:r>
-      <w:proofErr w:type="spellStart"/>
-      <w:r>
-        <w:rPr>
-          <w:lang w:val="de-AT"/>
-        </w:rPr>
-        <w:t>TextLength</w:t>
-      </w:r>
-      <w:proofErr w:type="spellEnd"/>
-      <w:r>
-        <w:rPr>
-          <w:lang w:val="de-AT"/>
-        </w:rPr>
-        <w:t xml:space="preserve"> und </w:t>
-      </w:r>
-      <w:proofErr w:type="spellStart"/>
-      <w:r>
-        <w:rPr>
-          <w:lang w:val="de-AT"/>
-        </w:rPr>
-        <w:t>NumPackages</w:t>
-      </w:r>
-      <w:proofErr w:type="spellEnd"/>
-      <w:r>
-        <w:rPr>
-          <w:lang w:val="de-AT"/>
-        </w:rPr>
-        <w:t>.</w:t>
+        <w:t>INFO string besteht aus TextLength und NumPackages.</w:t>
       </w:r>
     </w:p>
     <w:p>
@@ -781,21 +592,7 @@
         <w:rPr>
           <w:lang w:val="de-AT"/>
         </w:rPr>
-        <w:t xml:space="preserve">CLIENT schickt SEND </w:t>
-      </w:r>
-      <w:proofErr w:type="spellStart"/>
-      <w:r>
-        <w:rPr>
-          <w:lang w:val="de-AT"/>
-        </w:rPr>
-        <w:t>string</w:t>
-      </w:r>
-      <w:proofErr w:type="spellEnd"/>
-      <w:r>
-        <w:rPr>
-          <w:lang w:val="de-AT"/>
-        </w:rPr>
-        <w:t xml:space="preserve"> zum Server.</w:t>
+        <w:t>CLIENT schickt SEND string zum Server.</w:t>
       </w:r>
     </w:p>
     <w:p>
@@ -813,21 +610,7 @@
         <w:rPr>
           <w:lang w:val="de-AT"/>
         </w:rPr>
-        <w:t xml:space="preserve">SERVER </w:t>
-      </w:r>
-      <w:proofErr w:type="spellStart"/>
-      <w:r>
-        <w:rPr>
-          <w:lang w:val="de-AT"/>
-        </w:rPr>
-        <w:t>parsed</w:t>
-      </w:r>
-      <w:proofErr w:type="spellEnd"/>
-      <w:r>
-        <w:rPr>
-          <w:lang w:val="de-AT"/>
-        </w:rPr>
-        <w:t xml:space="preserve"> SEND string.</w:t>
+        <w:t>SERVER parsed SEND string.</w:t>
       </w:r>
     </w:p>
     <w:p>
@@ -915,15 +698,7 @@
         </w:numPr>
       </w:pPr>
       <w:r>
-        <w:t xml:space="preserve">CLIENT </w:t>
-      </w:r>
-      <w:proofErr w:type="spellStart"/>
-      <w:r>
-        <w:t>sendet</w:t>
-      </w:r>
-      <w:proofErr w:type="spellEnd"/>
-      <w:r>
-        <w:t xml:space="preserve"> READ INFO s</w:t>
+        <w:t>CLIENT sendet READ INFO s</w:t>
       </w:r>
       <w:r>
         <w:t>tring.</w:t>
@@ -944,49 +719,13 @@
         <w:rPr>
           <w:lang w:val="de-AT"/>
         </w:rPr>
-        <w:t xml:space="preserve">INFO </w:t>
-      </w:r>
-      <w:proofErr w:type="spellStart"/>
-      <w:r>
-        <w:rPr>
-          <w:lang w:val="de-AT"/>
-        </w:rPr>
-        <w:t>string</w:t>
-      </w:r>
-      <w:proofErr w:type="spellEnd"/>
-      <w:r>
-        <w:rPr>
-          <w:lang w:val="de-AT"/>
-        </w:rPr>
-        <w:t xml:space="preserve"> besteht aus </w:t>
-      </w:r>
-      <w:proofErr w:type="spellStart"/>
-      <w:r>
-        <w:rPr>
-          <w:lang w:val="de-AT"/>
-        </w:rPr>
-        <w:t>TextLength</w:t>
-      </w:r>
-      <w:proofErr w:type="spellEnd"/>
-      <w:r>
-        <w:rPr>
-          <w:lang w:val="de-AT"/>
-        </w:rPr>
-        <w:t xml:space="preserve"> und </w:t>
-      </w:r>
-      <w:proofErr w:type="spellStart"/>
-      <w:r>
-        <w:rPr>
-          <w:lang w:val="de-AT"/>
-        </w:rPr>
-        <w:t>NumPackages</w:t>
-      </w:r>
-      <w:proofErr w:type="spellEnd"/>
-      <w:r>
-        <w:rPr>
-          <w:lang w:val="de-AT"/>
-        </w:rPr>
-        <w:t>.</w:t>
+        <w:t xml:space="preserve">INFO string besteht aus </w:t>
+      </w:r>
+      <w:r>
+        <w:rPr>
+          <w:lang w:val="de-AT"/>
+        </w:rPr>
+        <w:t>TextLength und NumPackages.</w:t>
       </w:r>
     </w:p>
     <w:p>
@@ -1217,21 +956,7 @@
         <w:rPr>
           <w:lang w:val="de-AT"/>
         </w:rPr>
-        <w:t xml:space="preserve">SERVER schickt in </w:t>
-      </w:r>
-      <w:proofErr w:type="spellStart"/>
-      <w:r>
-        <w:rPr>
-          <w:lang w:val="de-AT"/>
-        </w:rPr>
-        <w:t>while</w:t>
-      </w:r>
-      <w:proofErr w:type="spellEnd"/>
-      <w:r>
-        <w:rPr>
-          <w:lang w:val="de-AT"/>
-        </w:rPr>
-        <w:t xml:space="preserve"> schleife alle Nachrichten.</w:t>
+        <w:t>SERVER schickt in while schleife alle Nachrichten.</w:t>
       </w:r>
     </w:p>
     <w:p>
@@ -1267,21 +992,7 @@
         <w:rPr>
           <w:lang w:val="de-AT"/>
         </w:rPr>
-        <w:t xml:space="preserve">CLIENT </w:t>
-      </w:r>
-      <w:proofErr w:type="spellStart"/>
-      <w:r>
-        <w:rPr>
-          <w:lang w:val="de-AT"/>
-        </w:rPr>
-        <w:t>parsed</w:t>
-      </w:r>
-      <w:proofErr w:type="spellEnd"/>
-      <w:r>
-        <w:rPr>
-          <w:lang w:val="de-AT"/>
-        </w:rPr>
-        <w:t xml:space="preserve"> die Nachrichten und printed sie.</w:t>
+        <w:t>CLIENT parsed die Nachrichten und printed sie.</w:t>
       </w:r>
     </w:p>
     <w:p>
@@ -1344,15 +1055,7 @@
         </w:numPr>
       </w:pPr>
       <w:r>
-        <w:t xml:space="preserve">CLIENT </w:t>
-      </w:r>
-      <w:proofErr w:type="spellStart"/>
-      <w:r>
-        <w:t>sendet</w:t>
-      </w:r>
-      <w:proofErr w:type="spellEnd"/>
-      <w:r>
-        <w:t xml:space="preserve"> </w:t>
+        <w:t xml:space="preserve">CLIENT sendet </w:t>
       </w:r>
       <w:r>
         <w:t>DEL</w:t>

</xml_diff>